<commit_message>
public chapter update; add in cites
</commit_message>
<xml_diff>
--- a/public_chapter/PublicChapter_draft_v17.docx
+++ b/public_chapter/PublicChapter_draft_v17.docx
@@ -348,6 +348,7 @@
           <w:szCs w:val="20"/>
         </w:rPr>
       </w:pPr>
+      <w:proofErr w:type="gramStart"/>
       <w:r>
         <w:rPr>
           <w:sz w:val="20"/>
@@ -355,6 +356,7 @@
         </w:rPr>
         <w:t>So</w:t>
       </w:r>
+      <w:proofErr w:type="gramEnd"/>
       <w:r>
         <w:rPr>
           <w:sz w:val="20"/>
@@ -642,7 +644,23 @@
           <w:sz w:val="20"/>
           <w:szCs w:val="20"/>
         </w:rPr>
-        <w:t>, and even more so to describe at a level that makes sense to everyone. So I’ve melded two approaches that I felt comfortable with: The creation of a playlist that embodies the experiences I’ve had paired with personable letter writing. All aiming to answer the question:</w:t>
+        <w:t xml:space="preserve">, and even more so to describe at a level that makes sense to everyone. </w:t>
+      </w:r>
+      <w:proofErr w:type="gramStart"/>
+      <w:r>
+        <w:rPr>
+          <w:sz w:val="20"/>
+          <w:szCs w:val="20"/>
+        </w:rPr>
+        <w:t>So</w:t>
+      </w:r>
+      <w:proofErr w:type="gramEnd"/>
+      <w:r>
+        <w:rPr>
+          <w:sz w:val="20"/>
+          <w:szCs w:val="20"/>
+        </w:rPr>
+        <w:t xml:space="preserve"> I’ve melded two approaches that I felt comfortable with: The creation of a playlist that embodies the experiences I’ve had paired with personable letter writing. All aiming to answer the question:</w:t>
       </w:r>
     </w:p>
     <w:p>
@@ -684,8 +702,17 @@
           <w:sz w:val="20"/>
           <w:szCs w:val="20"/>
         </w:rPr>
-        <w:t>Thank you to SciFun</w:t>
-      </w:r>
+        <w:t xml:space="preserve">Thank you to </w:t>
+      </w:r>
+      <w:proofErr w:type="spellStart"/>
+      <w:r>
+        <w:rPr>
+          <w:sz w:val="20"/>
+          <w:szCs w:val="20"/>
+        </w:rPr>
+        <w:t>SciFun</w:t>
+      </w:r>
+      <w:proofErr w:type="spellEnd"/>
       <w:r>
         <w:rPr>
           <w:sz w:val="20"/>
@@ -712,7 +739,23 @@
           <w:sz w:val="20"/>
           <w:szCs w:val="20"/>
         </w:rPr>
-        <w:t>Professor Bassam Shakhashiri, Cayce Osborne, and Elizabeth Reynolds, for</w:t>
+        <w:t xml:space="preserve">Professor Bassam </w:t>
+      </w:r>
+      <w:proofErr w:type="spellStart"/>
+      <w:r>
+        <w:rPr>
+          <w:sz w:val="20"/>
+          <w:szCs w:val="20"/>
+        </w:rPr>
+        <w:t>Shakhashiri</w:t>
+      </w:r>
+      <w:proofErr w:type="spellEnd"/>
+      <w:r>
+        <w:rPr>
+          <w:sz w:val="20"/>
+          <w:szCs w:val="20"/>
+        </w:rPr>
+        <w:t>, Cayce Osborne, and Elizabeth Reynolds, for</w:t>
       </w:r>
       <w:r>
         <w:rPr>
@@ -1358,6 +1401,7 @@
           <w:szCs w:val="20"/>
         </w:rPr>
       </w:pPr>
+      <w:proofErr w:type="spellStart"/>
       <w:r>
         <w:rPr>
           <w:b/>
@@ -1367,6 +1411,7 @@
         </w:rPr>
         <w:t>Tsundoku</w:t>
       </w:r>
+      <w:proofErr w:type="spellEnd"/>
       <w:r>
         <w:rPr>
           <w:sz w:val="20"/>
@@ -1475,6 +1520,7 @@
           <w:szCs w:val="20"/>
         </w:rPr>
       </w:pPr>
+      <w:proofErr w:type="spellStart"/>
       <w:r>
         <w:rPr>
           <w:b/>
@@ -1484,6 +1530,7 @@
         </w:rPr>
         <w:t>Etterath</w:t>
       </w:r>
+      <w:proofErr w:type="spellEnd"/>
       <w:r>
         <w:rPr>
           <w:sz w:val="20"/>
@@ -1661,6 +1708,7 @@
           <w:szCs w:val="20"/>
         </w:rPr>
       </w:pPr>
+      <w:proofErr w:type="spellStart"/>
       <w:r>
         <w:rPr>
           <w:b/>
@@ -1670,6 +1718,7 @@
         </w:rPr>
         <w:t>Occuplanid</w:t>
       </w:r>
+      <w:proofErr w:type="spellEnd"/>
       <w:r>
         <w:rPr>
           <w:sz w:val="20"/>
@@ -3161,9 +3210,6 @@
         <w:t xml:space="preserve">  </w:t>
       </w:r>
       <w:r>
-        <w:t xml:space="preserve"> </w:t>
-      </w:r>
-      <w:r>
         <w:t>April 2017</w:t>
       </w:r>
     </w:p>
@@ -3359,7 +3405,13 @@
         <w:pStyle w:val="lettertext"/>
       </w:pPr>
       <w:r>
-        <w:t xml:space="preserve">I’ve learned how </w:t>
+        <w:t xml:space="preserve">I’ve </w:t>
+      </w:r>
+      <w:r>
+        <w:t>studied</w:t>
+      </w:r>
+      <w:r>
+        <w:t xml:space="preserve"> how </w:t>
       </w:r>
       <w:r>
         <w:t>nature</w:t>
@@ -3407,7 +3459,13 @@
         <w:t xml:space="preserve">. </w:t>
       </w:r>
       <w:r>
-        <w:t>Even got the chance to do some research, learning a bunch about mice hormones and neurons.</w:t>
+        <w:t>Even got the chance to do some</w:t>
+      </w:r>
+      <w:r>
+        <w:t xml:space="preserve"> independent</w:t>
+      </w:r>
+      <w:r>
+        <w:t xml:space="preserve"> research, learning a bunch about mice hormones and neurons.</w:t>
       </w:r>
     </w:p>
     <w:p>
@@ -3464,8 +3522,13 @@
       <w:pPr>
         <w:pStyle w:val="lettertext"/>
       </w:pPr>
-      <w:r>
-        <w:t>So wh</w:t>
+      <w:proofErr w:type="gramStart"/>
+      <w:r>
+        <w:t>So</w:t>
+      </w:r>
+      <w:proofErr w:type="gramEnd"/>
+      <w:r>
+        <w:t xml:space="preserve"> wh</w:t>
       </w:r>
       <w:r>
         <w:t>en</w:t>
@@ -4015,7 +4078,7 @@
         <w:t xml:space="preserve">   </w:t>
       </w:r>
       <w:r>
-        <w:t xml:space="preserve">  </w:t>
+        <w:t xml:space="preserve"> </w:t>
       </w:r>
       <w:r>
         <w:t>October 2017</w:t>
@@ -4753,7 +4816,15 @@
       <w:bookmarkStart w:id="6" w:name="_Toc171278153"/>
       <w:r>
         <w:lastRenderedPageBreak/>
-        <w:t>The world sayin’ what you are because you’re young and black</w:t>
+        <w:t xml:space="preserve">The world </w:t>
+      </w:r>
+      <w:proofErr w:type="spellStart"/>
+      <w:r>
+        <w:t>sayin</w:t>
+      </w:r>
+      <w:proofErr w:type="spellEnd"/>
+      <w:r>
+        <w:t>’ what you are because you’re young and black</w:t>
       </w:r>
       <w:bookmarkEnd w:id="5"/>
       <w:bookmarkEnd w:id="6"/>
@@ -4817,7 +4888,7 @@
         <w:t xml:space="preserve">     </w:t>
       </w:r>
       <w:r>
-        <w:t xml:space="preserve">      </w:t>
+        <w:t xml:space="preserve">     </w:t>
       </w:r>
       <w:r>
         <w:t xml:space="preserve"> </w:t>
@@ -5537,8 +5608,13 @@
           </wp:anchor>
         </w:drawing>
       </w:r>
-      <w:r>
-        <w:t>Bojack Horseman</w:t>
+      <w:proofErr w:type="spellStart"/>
+      <w:r>
+        <w:t>Bojack</w:t>
+      </w:r>
+      <w:proofErr w:type="spellEnd"/>
+      <w:r>
+        <w:t xml:space="preserve"> Horseman</w:t>
       </w:r>
       <w:bookmarkStart w:id="9" w:name="_Hlk167893943"/>
       <w:r>
@@ -5601,13 +5677,29 @@
         <w:t>Hi-Fi Rush</w:t>
       </w:r>
       <w:r>
-        <w:t xml:space="preserve"> | BlacKkKlansman | Avatar | Stardew Valley | </w:t>
+        <w:t xml:space="preserve"> | </w:t>
+      </w:r>
+      <w:proofErr w:type="spellStart"/>
+      <w:r>
+        <w:t>BlacKkKlansman</w:t>
+      </w:r>
+      <w:proofErr w:type="spellEnd"/>
+      <w:r>
+        <w:t xml:space="preserve"> | Avatar | Stardew Valley | </w:t>
       </w:r>
       <w:r>
         <w:t xml:space="preserve">                  </w:t>
       </w:r>
       <w:r>
-        <w:t>Sousou no Frieren | Zelda</w:t>
+        <w:t xml:space="preserve">Sousou no </w:t>
+      </w:r>
+      <w:proofErr w:type="spellStart"/>
+      <w:r>
+        <w:t>Frieren</w:t>
+      </w:r>
+      <w:proofErr w:type="spellEnd"/>
+      <w:r>
+        <w:t xml:space="preserve"> | Zelda</w:t>
       </w:r>
       <w:r>
         <w:t>: Tears of the Kingdom</w:t>
@@ -5617,12 +5709,29 @@
       <w:pPr>
         <w:pStyle w:val="Imagecaption"/>
       </w:pPr>
-      <w:r>
-        <w:t xml:space="preserve">Nimona | Spiderman: Into the Spiderverse | Sorry to Bother You | </w:t>
-      </w:r>
+      <w:proofErr w:type="spellStart"/>
+      <w:r>
+        <w:t>Nimona</w:t>
+      </w:r>
+      <w:proofErr w:type="spellEnd"/>
+      <w:r>
+        <w:t xml:space="preserve"> | Spiderman: Into the </w:t>
+      </w:r>
+      <w:proofErr w:type="spellStart"/>
+      <w:r>
+        <w:t>Spiderverse</w:t>
+      </w:r>
+      <w:proofErr w:type="spellEnd"/>
+      <w:r>
+        <w:t xml:space="preserve"> | Sorry to Bother You | </w:t>
+      </w:r>
+      <w:proofErr w:type="spellStart"/>
+      <w:proofErr w:type="gramStart"/>
       <w:r>
         <w:t>Nier:Automata</w:t>
       </w:r>
+      <w:proofErr w:type="spellEnd"/>
+      <w:proofErr w:type="gramEnd"/>
       <w:r>
         <w:t xml:space="preserve"> | It Takes Two</w:t>
       </w:r>
@@ -5637,8 +5746,13 @@
       <w:r>
         <w:t xml:space="preserve"> | </w:t>
       </w:r>
-      <w:r>
-        <w:t>Pokemon Puzzle League</w:t>
+      <w:proofErr w:type="spellStart"/>
+      <w:r>
+        <w:t>Pokemon</w:t>
+      </w:r>
+      <w:proofErr w:type="spellEnd"/>
+      <w:r>
+        <w:t xml:space="preserve"> Puzzle League</w:t>
       </w:r>
       <w:r>
         <w:t xml:space="preserve"> | The 100 | </w:t>
@@ -5672,7 +5786,15 @@
         <w:pStyle w:val="Imagecaption"/>
       </w:pPr>
       <w:r>
-        <w:t xml:space="preserve">Abbott Elementary | The Bear | Ted Lasso | Octopath Traveler II | </w:t>
+        <w:t xml:space="preserve">Abbott Elementary | The Bear | Ted Lasso | </w:t>
+      </w:r>
+      <w:proofErr w:type="spellStart"/>
+      <w:r>
+        <w:t>Octopath</w:t>
+      </w:r>
+      <w:proofErr w:type="spellEnd"/>
+      <w:r>
+        <w:t xml:space="preserve"> Traveler II | </w:t>
       </w:r>
       <w:r>
         <w:t xml:space="preserve">    </w:t>
@@ -5710,7 +5832,15 @@
         <w:t xml:space="preserve">      </w:t>
       </w:r>
       <w:r>
-        <w:t>Everything Everywhere All At Once | Waves | The Dragon Prince</w:t>
+        <w:t xml:space="preserve">Everything Everywhere All </w:t>
+      </w:r>
+      <w:proofErr w:type="gramStart"/>
+      <w:r>
+        <w:t>At</w:t>
+      </w:r>
+      <w:proofErr w:type="gramEnd"/>
+      <w:r>
+        <w:t xml:space="preserve"> Once | Waves | The Dragon Prince</w:t>
       </w:r>
     </w:p>
     <w:p>
@@ -5723,17 +5853,25 @@
       <w:r>
         <w:t xml:space="preserve"> | Scavengers Reign | </w:t>
       </w:r>
+      <w:proofErr w:type="spellStart"/>
       <w:r>
         <w:t>BooksmartX</w:t>
       </w:r>
-      <w:r>
-        <w:t xml:space="preserve"> | Ramy | Parasite | Cyberpunk Edgerunners</w:t>
-      </w:r>
+      <w:proofErr w:type="spellEnd"/>
+      <w:r>
+        <w:t xml:space="preserve"> | Ramy | Parasite | Cyberpunk </w:t>
+      </w:r>
+      <w:proofErr w:type="spellStart"/>
+      <w:r>
+        <w:t>Edgerunners</w:t>
+      </w:r>
+      <w:proofErr w:type="spellEnd"/>
     </w:p>
     <w:p>
       <w:pPr>
         <w:pStyle w:val="lettertext"/>
       </w:pPr>
+      <w:proofErr w:type="spellStart"/>
       <w:r>
         <w:rPr>
           <w:b/>
@@ -5742,6 +5880,7 @@
         </w:rPr>
         <w:t>Tsundoku</w:t>
       </w:r>
+      <w:proofErr w:type="spellEnd"/>
       <w:r>
         <w:t xml:space="preserve">: the art of buying books and never reading them. I didn’t get to read </w:t>
       </w:r>
@@ -6291,9 +6430,11 @@
       <w:pPr>
         <w:pStyle w:val="thoughtbubblescenter"/>
       </w:pPr>
+      <w:proofErr w:type="spellStart"/>
       <w:r>
         <w:t>i</w:t>
       </w:r>
+      <w:proofErr w:type="spellEnd"/>
       <w:r>
         <w:t xml:space="preserve"> faile</w:t>
       </w:r>
@@ -6675,6 +6816,7 @@
       <w:r>
         <w:t xml:space="preserve"> </w:t>
       </w:r>
+      <w:proofErr w:type="spellStart"/>
       <w:r>
         <w:rPr>
           <w:i/>
@@ -6682,6 +6824,7 @@
         </w:rPr>
         <w:t>i</w:t>
       </w:r>
+      <w:proofErr w:type="spellEnd"/>
       <w:r>
         <w:rPr>
           <w:i/>
@@ -6703,6 +6846,7 @@
         </w:rPr>
         <w:t xml:space="preserve"> </w:t>
       </w:r>
+      <w:proofErr w:type="spellStart"/>
       <w:r>
         <w:rPr>
           <w:i/>
@@ -6710,6 +6854,7 @@
         </w:rPr>
         <w:t>i</w:t>
       </w:r>
+      <w:proofErr w:type="spellEnd"/>
       <w:r>
         <w:rPr>
           <w:i/>
@@ -6717,6 +6862,7 @@
         </w:rPr>
         <w:t xml:space="preserve"> don’t want to feel like </w:t>
       </w:r>
+      <w:proofErr w:type="spellStart"/>
       <w:r>
         <w:rPr>
           <w:i/>
@@ -6724,13 +6870,29 @@
         </w:rPr>
         <w:t>i</w:t>
       </w:r>
-      <w:r>
-        <w:rPr>
-          <w:i/>
-          <w:iCs/>
-        </w:rPr>
-        <w:t xml:space="preserve"> just have a second chance because </w:t>
-      </w:r>
+      <w:proofErr w:type="spellEnd"/>
+      <w:r>
+        <w:rPr>
+          <w:i/>
+          <w:iCs/>
+        </w:rPr>
+        <w:t xml:space="preserve"> have a second chance</w:t>
+      </w:r>
+      <w:r>
+        <w:rPr>
+          <w:i/>
+          <w:iCs/>
+        </w:rPr>
+        <w:t xml:space="preserve"> just</w:t>
+      </w:r>
+      <w:r>
+        <w:rPr>
+          <w:i/>
+          <w:iCs/>
+        </w:rPr>
+        <w:t xml:space="preserve"> because </w:t>
+      </w:r>
+      <w:proofErr w:type="spellStart"/>
       <w:r>
         <w:rPr>
           <w:i/>
@@ -6743,15 +6905,32 @@
           <w:i/>
           <w:iCs/>
         </w:rPr>
-        <w:t>’m a minority</w:t>
-      </w:r>
-      <w:r>
-        <w:rPr>
-          <w:i/>
-          <w:iCs/>
-        </w:rPr>
-        <w:t>, i</w:t>
-      </w:r>
+        <w:t>’m</w:t>
+      </w:r>
+      <w:proofErr w:type="spellEnd"/>
+      <w:r>
+        <w:rPr>
+          <w:i/>
+          <w:iCs/>
+        </w:rPr>
+        <w:t xml:space="preserve"> a minority</w:t>
+      </w:r>
+      <w:r>
+        <w:rPr>
+          <w:i/>
+          <w:iCs/>
+        </w:rPr>
+        <w:t xml:space="preserve">, </w:t>
+      </w:r>
+      <w:proofErr w:type="spellStart"/>
+      <w:r>
+        <w:rPr>
+          <w:i/>
+          <w:iCs/>
+        </w:rPr>
+        <w:t>i</w:t>
+      </w:r>
+      <w:proofErr w:type="spellEnd"/>
       <w:r>
         <w:rPr>
           <w:i/>
@@ -6773,6 +6952,7 @@
         </w:rPr>
         <w:t xml:space="preserve"> </w:t>
       </w:r>
+      <w:proofErr w:type="spellStart"/>
       <w:r>
         <w:rPr>
           <w:i/>
@@ -6780,6 +6960,7 @@
         </w:rPr>
         <w:t>i</w:t>
       </w:r>
+      <w:proofErr w:type="spellEnd"/>
       <w:r>
         <w:rPr>
           <w:i/>
@@ -6806,7 +6987,23 @@
           <w:i/>
           <w:iCs/>
         </w:rPr>
-        <w:t xml:space="preserve"> do i have to live with these feelings of failure forever</w:t>
+        <w:t xml:space="preserve"> do </w:t>
+      </w:r>
+      <w:proofErr w:type="spellStart"/>
+      <w:r>
+        <w:rPr>
+          <w:i/>
+          <w:iCs/>
+        </w:rPr>
+        <w:t>i</w:t>
+      </w:r>
+      <w:proofErr w:type="spellEnd"/>
+      <w:r>
+        <w:rPr>
+          <w:i/>
+          <w:iCs/>
+        </w:rPr>
+        <w:t xml:space="preserve"> have to live with these feelings of failure forever</w:t>
       </w:r>
       <w:r>
         <w:rPr>
@@ -6820,28 +7017,149 @@
           <w:i/>
           <w:iCs/>
         </w:rPr>
-        <w:t xml:space="preserve"> am i okay with that when will i be okay with that should i be okay with that? </w:t>
-      </w:r>
-      <w:r>
-        <w:rPr>
-          <w:i/>
-          <w:iCs/>
-        </w:rPr>
-        <w:t xml:space="preserve"> </w:t>
-      </w:r>
-      <w:r>
-        <w:rPr>
-          <w:i/>
-          <w:iCs/>
-        </w:rPr>
-        <w:t xml:space="preserve">i hate myself, </w:t>
-      </w:r>
-      <w:r>
-        <w:rPr>
-          <w:i/>
-          <w:iCs/>
-        </w:rPr>
-        <w:t>will i always feel like a failure no matter what i do in my life, am i worth anything other than my work? why am i here</w:t>
+        <w:t xml:space="preserve"> am </w:t>
+      </w:r>
+      <w:proofErr w:type="spellStart"/>
+      <w:r>
+        <w:rPr>
+          <w:i/>
+          <w:iCs/>
+        </w:rPr>
+        <w:t>i</w:t>
+      </w:r>
+      <w:proofErr w:type="spellEnd"/>
+      <w:r>
+        <w:rPr>
+          <w:i/>
+          <w:iCs/>
+        </w:rPr>
+        <w:t xml:space="preserve"> okay with that when will </w:t>
+      </w:r>
+      <w:proofErr w:type="spellStart"/>
+      <w:r>
+        <w:rPr>
+          <w:i/>
+          <w:iCs/>
+        </w:rPr>
+        <w:t>i</w:t>
+      </w:r>
+      <w:proofErr w:type="spellEnd"/>
+      <w:r>
+        <w:rPr>
+          <w:i/>
+          <w:iCs/>
+        </w:rPr>
+        <w:t xml:space="preserve"> be okay with that should </w:t>
+      </w:r>
+      <w:proofErr w:type="spellStart"/>
+      <w:r>
+        <w:rPr>
+          <w:i/>
+          <w:iCs/>
+        </w:rPr>
+        <w:t>i</w:t>
+      </w:r>
+      <w:proofErr w:type="spellEnd"/>
+      <w:r>
+        <w:rPr>
+          <w:i/>
+          <w:iCs/>
+        </w:rPr>
+        <w:t xml:space="preserve"> be okay with that? </w:t>
+      </w:r>
+      <w:r>
+        <w:rPr>
+          <w:i/>
+          <w:iCs/>
+        </w:rPr>
+        <w:t xml:space="preserve"> </w:t>
+      </w:r>
+      <w:proofErr w:type="spellStart"/>
+      <w:r>
+        <w:rPr>
+          <w:i/>
+          <w:iCs/>
+        </w:rPr>
+        <w:t>i</w:t>
+      </w:r>
+      <w:proofErr w:type="spellEnd"/>
+      <w:r>
+        <w:rPr>
+          <w:i/>
+          <w:iCs/>
+        </w:rPr>
+        <w:t xml:space="preserve"> hate myself, </w:t>
+      </w:r>
+      <w:r>
+        <w:rPr>
+          <w:i/>
+          <w:iCs/>
+        </w:rPr>
+        <w:t xml:space="preserve">will </w:t>
+      </w:r>
+      <w:proofErr w:type="spellStart"/>
+      <w:r>
+        <w:rPr>
+          <w:i/>
+          <w:iCs/>
+        </w:rPr>
+        <w:t>i</w:t>
+      </w:r>
+      <w:proofErr w:type="spellEnd"/>
+      <w:r>
+        <w:rPr>
+          <w:i/>
+          <w:iCs/>
+        </w:rPr>
+        <w:t xml:space="preserve"> always feel like a failure no matter what </w:t>
+      </w:r>
+      <w:proofErr w:type="spellStart"/>
+      <w:r>
+        <w:rPr>
+          <w:i/>
+          <w:iCs/>
+        </w:rPr>
+        <w:t>i</w:t>
+      </w:r>
+      <w:proofErr w:type="spellEnd"/>
+      <w:r>
+        <w:rPr>
+          <w:i/>
+          <w:iCs/>
+        </w:rPr>
+        <w:t xml:space="preserve"> do in my life, am </w:t>
+      </w:r>
+      <w:proofErr w:type="spellStart"/>
+      <w:r>
+        <w:rPr>
+          <w:i/>
+          <w:iCs/>
+        </w:rPr>
+        <w:t>i</w:t>
+      </w:r>
+      <w:proofErr w:type="spellEnd"/>
+      <w:r>
+        <w:rPr>
+          <w:i/>
+          <w:iCs/>
+        </w:rPr>
+        <w:t xml:space="preserve"> worth anything other than work? why am </w:t>
+      </w:r>
+      <w:proofErr w:type="spellStart"/>
+      <w:r>
+        <w:rPr>
+          <w:i/>
+          <w:iCs/>
+        </w:rPr>
+        <w:t>i</w:t>
+      </w:r>
+      <w:proofErr w:type="spellEnd"/>
+      <w:r>
+        <w:rPr>
+          <w:i/>
+          <w:iCs/>
+        </w:rPr>
+        <w:t xml:space="preserve"> here</w:t>
       </w:r>
       <w:r>
         <w:rPr>
@@ -6933,7 +7251,15 @@
         <w:pStyle w:val="Artist"/>
       </w:pPr>
       <w:r>
-        <w:t>I Always Wanna Die (Sometimes) by The 1975</w:t>
+        <w:t xml:space="preserve">I Always Wanna Die (Sometimes) by </w:t>
+      </w:r>
+      <w:proofErr w:type="gramStart"/>
+      <w:r>
+        <w:t>The</w:t>
+      </w:r>
+      <w:proofErr w:type="gramEnd"/>
+      <w:r>
+        <w:t xml:space="preserve"> 1975</w:t>
       </w:r>
     </w:p>
     <w:p>
@@ -6986,10 +7312,10 @@
         <w:tab/>
       </w:r>
       <w:r>
-        <w:tab/>
-      </w:r>
-      <w:r>
-        <w:t xml:space="preserve">    </w:t>
+        <w:t xml:space="preserve">                </w:t>
+      </w:r>
+      <w:r>
+        <w:t xml:space="preserve">   </w:t>
       </w:r>
       <w:r>
         <w:t xml:space="preserve">                 </w:t>
@@ -7530,7 +7856,7 @@
         <w:t>suggestions</w:t>
       </w:r>
       <w:r>
-        <w:t xml:space="preserve"> to help me recover. </w:t>
+        <w:t xml:space="preserve"> to help me. </w:t>
       </w:r>
       <w:r>
         <w:t>My journey back to myself began with her advice: “Take risks”.</w:t>
@@ -7743,7 +8069,7 @@
         <w:tab/>
       </w:r>
       <w:r>
-        <w:t xml:space="preserve">  </w:t>
+        <w:t xml:space="preserve"> </w:t>
       </w:r>
       <w:r>
         <w:t xml:space="preserve">  February 2020</w:t>
@@ -7760,7 +8086,13 @@
         <w:t xml:space="preserve"> my</w:t>
       </w:r>
       <w:r>
-        <w:t xml:space="preserve"> prelim and I’m </w:t>
+        <w:t xml:space="preserve"> prelim</w:t>
+      </w:r>
+      <w:r>
+        <w:t>.</w:t>
+      </w:r>
+      <w:r>
+        <w:t xml:space="preserve"> I’m </w:t>
       </w:r>
       <w:r>
         <w:t xml:space="preserve">anxious. </w:t>
@@ -8475,6 +8807,7 @@
         </w:rPr>
         <w:t xml:space="preserve">f </w:t>
       </w:r>
+      <w:proofErr w:type="spellStart"/>
       <w:r>
         <w:rPr>
           <w:i/>
@@ -8482,6 +8815,7 @@
         </w:rPr>
         <w:t>i</w:t>
       </w:r>
+      <w:proofErr w:type="spellEnd"/>
       <w:r>
         <w:rPr>
           <w:i/>
@@ -8494,7 +8828,23 @@
           <w:i/>
           <w:iCs/>
         </w:rPr>
-        <w:t>then did i ever</w:t>
+        <w:t xml:space="preserve">then did </w:t>
+      </w:r>
+      <w:proofErr w:type="spellStart"/>
+      <w:r>
+        <w:rPr>
+          <w:i/>
+          <w:iCs/>
+        </w:rPr>
+        <w:t>i</w:t>
+      </w:r>
+      <w:proofErr w:type="spellEnd"/>
+      <w:r>
+        <w:rPr>
+          <w:i/>
+          <w:iCs/>
+        </w:rPr>
+        <w:t xml:space="preserve"> ever</w:t>
       </w:r>
       <w:r>
         <w:rPr>
@@ -8754,7 +9104,7 @@
         <w:t xml:space="preserve">              </w:t>
       </w:r>
       <w:r>
-        <w:t xml:space="preserve">              </w:t>
+        <w:t xml:space="preserve">             </w:t>
       </w:r>
       <w:r>
         <w:t xml:space="preserve">      </w:t>
@@ -9260,9 +9610,6 @@
       </w:r>
       <w:r>
         <w:t>.</w:t>
-      </w:r>
-      <w:r>
-        <w:t xml:space="preserve"> </w:t>
       </w:r>
     </w:p>
     <w:p>
@@ -9380,8 +9727,13 @@
       <w:pPr>
         <w:pStyle w:val="lettertext"/>
       </w:pPr>
-      <w:r>
-        <w:t>Yes and yes</w:t>
+      <w:proofErr w:type="gramStart"/>
+      <w:r>
+        <w:t>Yes</w:t>
+      </w:r>
+      <w:proofErr w:type="gramEnd"/>
+      <w:r>
+        <w:t xml:space="preserve"> and yes</w:t>
       </w:r>
       <w:r>
         <w:rPr>
@@ -9563,8 +9915,13 @@
         <w:t xml:space="preserve"> in this song</w:t>
       </w:r>
       <w:r>
-        <w:t xml:space="preserve"> remind me of a sunshower</w:t>
-      </w:r>
+        <w:t xml:space="preserve"> remind me of a </w:t>
+      </w:r>
+      <w:proofErr w:type="spellStart"/>
+      <w:r>
+        <w:t>sunshower</w:t>
+      </w:r>
+      <w:proofErr w:type="spellEnd"/>
       <w:r>
         <w:t>: a</w:t>
       </w:r>
@@ -9691,13 +10048,13 @@
         <w:t xml:space="preserve">My research </w:t>
       </w:r>
       <w:r>
-        <w:t>likely</w:t>
-      </w:r>
-      <w:r>
-        <w:t xml:space="preserve"> isn’t going to be used for anything impactful. But</w:t>
-      </w:r>
-      <w:r>
-        <w:t xml:space="preserve"> just the fact that</w:t>
+        <w:t>may not</w:t>
+      </w:r>
+      <w:r>
+        <w:t xml:space="preserve"> be used for anything impactful. But</w:t>
+      </w:r>
+      <w:r>
+        <w:t xml:space="preserve"> the fact that</w:t>
       </w:r>
       <w:r>
         <w:t xml:space="preserve"> it’ll be a small bubble on the expansion of human knowledge</w:t>
@@ -9864,8 +10221,13 @@
         <w:pStyle w:val="Artist"/>
       </w:pPr>
       <w:r>
-        <w:t>by Mree</w:t>
-      </w:r>
+        <w:t xml:space="preserve">by </w:t>
+      </w:r>
+      <w:proofErr w:type="spellStart"/>
+      <w:r>
+        <w:t>Mree</w:t>
+      </w:r>
+      <w:proofErr w:type="spellEnd"/>
     </w:p>
     <w:p>
       <w:pPr>
@@ -9880,7 +10242,13 @@
         <w:pStyle w:val="lettertext"/>
       </w:pPr>
       <w:r>
-        <w:t xml:space="preserve">When I need a break from thinking, </w:t>
+        <w:t>When I need a break from thinking,</w:t>
+      </w:r>
+      <w:r>
+        <w:t xml:space="preserve"> from emotions, from stress,</w:t>
+      </w:r>
+      <w:r>
+        <w:t xml:space="preserve"> </w:t>
       </w:r>
       <w:r>
         <w:t>I clos</w:t>
@@ -10169,7 +10537,15 @@
       <w:bookmarkStart w:id="21" w:name="_Toc171278160"/>
       <w:r>
         <w:lastRenderedPageBreak/>
-        <w:t>Why don’t you leave if you wanna leave</w:t>
+        <w:t xml:space="preserve">Why don’t you leave if you </w:t>
+      </w:r>
+      <w:proofErr w:type="spellStart"/>
+      <w:r>
+        <w:t>wanna</w:t>
+      </w:r>
+      <w:proofErr w:type="spellEnd"/>
+      <w:r>
+        <w:t xml:space="preserve"> leave</w:t>
       </w:r>
       <w:bookmarkEnd w:id="20"/>
       <w:bookmarkEnd w:id="21"/>
@@ -10994,9 +11370,22 @@
       </w:pPr>
       <w:bookmarkStart w:id="22" w:name="_Toc168855841"/>
       <w:bookmarkStart w:id="23" w:name="_Toc171278161"/>
+      <w:proofErr w:type="spellStart"/>
       <w:r>
         <w:lastRenderedPageBreak/>
-        <w:t>'Cause is it really love if it don't tear you apart?</w:t>
+        <w:t>'Cause</w:t>
+      </w:r>
+      <w:proofErr w:type="spellEnd"/>
+      <w:r>
+        <w:t xml:space="preserve"> is it really love if it </w:t>
+      </w:r>
+      <w:proofErr w:type="gramStart"/>
+      <w:r>
+        <w:t>don't</w:t>
+      </w:r>
+      <w:proofErr w:type="gramEnd"/>
+      <w:r>
+        <w:t xml:space="preserve"> tear you apart?</w:t>
       </w:r>
       <w:bookmarkEnd w:id="22"/>
       <w:bookmarkEnd w:id="23"/>
@@ -11054,9 +11443,6 @@
       </w:r>
       <w:r>
         <w:t xml:space="preserve">    </w:t>
-      </w:r>
-      <w:r>
-        <w:t xml:space="preserve"> </w:t>
       </w:r>
       <w:r>
         <w:t>September 2023</w:t>
@@ -12992,9 +13378,6 @@
         <w:t xml:space="preserve">                </w:t>
       </w:r>
       <w:r>
-        <w:t xml:space="preserve"> </w:t>
-      </w:r>
-      <w:r>
         <w:t>February</w:t>
       </w:r>
       <w:r>
@@ -13745,16 +14128,10 @@
         <w:t xml:space="preserve"> amidst the frigid winter</w:t>
       </w:r>
       <w:r>
-        <w:t xml:space="preserve">. I’ve questioned </w:t>
-      </w:r>
-      <w:r>
-        <w:t>my capabilities</w:t>
-      </w:r>
-      <w:r>
-        <w:t xml:space="preserve"> for the past 7 years</w:t>
-      </w:r>
-      <w:r>
-        <w:t>, but I’ve finally made it to a place of what feels like mutual respect. P</w:t>
+        <w:t>.</w:t>
+      </w:r>
+      <w:r>
+        <w:t xml:space="preserve"> I’ve finally made it to a place of what feels like mutual respect. P</w:t>
       </w:r>
       <w:r>
         <w:t>ushed to grow by finding comfort outside of my comfort zone</w:t>
@@ -13798,11 +14175,27 @@
     </w:p>
     <w:p>
       <w:pPr>
+        <w:rPr>
+          <w:color w:val="000000" w:themeColor="text1"/>
+          <w:sz w:val="20"/>
+          <w:szCs w:val="20"/>
+        </w:rPr>
+      </w:pPr>
+      <w:r>
+        <w:br w:type="page"/>
+      </w:r>
+    </w:p>
+    <w:p>
+      <w:pPr>
+        <w:pStyle w:val="lettertext"/>
+      </w:pPr>
+    </w:p>
+    <w:p>
+      <w:pPr>
         <w:pStyle w:val="Lyrics"/>
       </w:pPr>
       <w:bookmarkStart w:id="28" w:name="_Toc171278164"/>
       <w:r>
-        <w:lastRenderedPageBreak/>
         <w:t>Once I saw fire</w:t>
       </w:r>
       <w:r>
@@ -13818,21 +14211,26 @@
         <w:pStyle w:val="Artist"/>
       </w:pPr>
       <w:r>
-        <w:t>Before the Line by dodie</w:t>
-      </w:r>
+        <w:t xml:space="preserve">Before the Line by </w:t>
+      </w:r>
+      <w:proofErr w:type="spellStart"/>
+      <w:r>
+        <w:t>dodie</w:t>
+      </w:r>
+      <w:proofErr w:type="spellEnd"/>
     </w:p>
     <w:p>
       <w:pPr>
         <w:pStyle w:val="Dear"/>
       </w:pPr>
       <w:r>
-        <w:t>My Companion</w:t>
+        <w:t>To an important c</w:t>
+      </w:r>
+      <w:r>
+        <w:t>ompanion</w:t>
       </w:r>
       <w:r>
         <w:t>,</w:t>
-      </w:r>
-      <w:r>
-        <w:tab/>
       </w:r>
       <w:r>
         <w:tab/>
@@ -13964,10 +14362,10 @@
         <w:t xml:space="preserve">on my quest to </w:t>
       </w:r>
       <w:r>
-        <w:t>get to</w:t>
-      </w:r>
-      <w:r>
-        <w:t xml:space="preserve"> the highest level of learning, to now </w:t>
+        <w:t>for discovery</w:t>
+      </w:r>
+      <w:r>
+        <w:t xml:space="preserve">, to now </w:t>
       </w:r>
       <w:r>
         <w:t xml:space="preserve">being </w:t>
@@ -14069,6 +14467,73 @@
       </w:pPr>
       <w:r>
         <w:rPr>
+          <w:noProof/>
+        </w:rPr>
+        <w:drawing>
+          <wp:anchor distT="0" distB="0" distL="114300" distR="114300" simplePos="0" relativeHeight="251665408" behindDoc="0" locked="0" layoutInCell="1" allowOverlap="1" wp14:anchorId="24512093" wp14:editId="1D8D7B71">
+            <wp:simplePos x="0" y="0"/>
+            <wp:positionH relativeFrom="margin">
+              <wp:posOffset>3707765</wp:posOffset>
+            </wp:positionH>
+            <wp:positionV relativeFrom="paragraph">
+              <wp:posOffset>369512</wp:posOffset>
+            </wp:positionV>
+            <wp:extent cx="2225675" cy="1870075"/>
+            <wp:effectExtent l="0" t="0" r="3175" b="0"/>
+            <wp:wrapSquare wrapText="bothSides"/>
+            <wp:docPr id="1315552431" name="Picture 4"/>
+            <wp:cNvGraphicFramePr>
+              <a:graphicFrameLocks xmlns:a="http://schemas.openxmlformats.org/drawingml/2006/main" noChangeAspect="1"/>
+            </wp:cNvGraphicFramePr>
+            <a:graphic xmlns:a="http://schemas.openxmlformats.org/drawingml/2006/main">
+              <a:graphicData uri="http://schemas.openxmlformats.org/drawingml/2006/picture">
+                <pic:pic xmlns:pic="http://schemas.openxmlformats.org/drawingml/2006/picture">
+                  <pic:nvPicPr>
+                    <pic:cNvPr id="1315552431" name="Picture 1315552431"/>
+                    <pic:cNvPicPr/>
+                  </pic:nvPicPr>
+                  <pic:blipFill rotWithShape="1">
+                    <a:blip r:embed="rId23" cstate="print">
+                      <a:extLst>
+                        <a:ext uri="{28A0092B-C50C-407E-A947-70E740481C1C}">
+                          <a14:useLocalDpi xmlns:a14="http://schemas.microsoft.com/office/drawing/2010/main" val="0"/>
+                        </a:ext>
+                      </a:extLst>
+                    </a:blip>
+                    <a:srcRect l="19939" t="10259"/>
+                    <a:stretch/>
+                  </pic:blipFill>
+                  <pic:spPr bwMode="auto">
+                    <a:xfrm>
+                      <a:off x="0" y="0"/>
+                      <a:ext cx="2225675" cy="1870075"/>
+                    </a:xfrm>
+                    <a:prstGeom prst="rect">
+                      <a:avLst/>
+                    </a:prstGeom>
+                    <a:ln>
+                      <a:noFill/>
+                    </a:ln>
+                    <a:extLst>
+                      <a:ext uri="{53640926-AAD7-44D8-BBD7-CCE9431645EC}">
+                        <a14:shadowObscured xmlns:a14="http://schemas.microsoft.com/office/drawing/2010/main"/>
+                      </a:ext>
+                    </a:extLst>
+                  </pic:spPr>
+                </pic:pic>
+              </a:graphicData>
+            </a:graphic>
+            <wp14:sizeRelH relativeFrom="margin">
+              <wp14:pctWidth>0</wp14:pctWidth>
+            </wp14:sizeRelH>
+            <wp14:sizeRelV relativeFrom="margin">
+              <wp14:pctHeight>0</wp14:pctHeight>
+            </wp14:sizeRelV>
+          </wp:anchor>
+        </w:drawing>
+      </w:r>
+      <w:r>
+        <w:rPr>
           <w:sz w:val="20"/>
           <w:szCs w:val="20"/>
         </w:rPr>
@@ -14121,22 +14586,28 @@
         <w:t>re-</w:t>
       </w:r>
       <w:r>
-        <w:t xml:space="preserve">learning </w:t>
-      </w:r>
-      <w:r>
-        <w:t>how</w:t>
-      </w:r>
-      <w:r>
-        <w:t xml:space="preserve"> to c</w:t>
-      </w:r>
-      <w:r>
-        <w:t>herish th</w:t>
-      </w:r>
-      <w:r>
-        <w:t xml:space="preserve">e </w:t>
-      </w:r>
-      <w:r>
-        <w:t xml:space="preserve">other parts of my life. </w:t>
+        <w:t>learning to c</w:t>
+      </w:r>
+      <w:r>
+        <w:t xml:space="preserve">herish </w:t>
+      </w:r>
+      <w:r>
+        <w:t xml:space="preserve">my life. </w:t>
+      </w:r>
+      <w:r>
+        <w:t xml:space="preserve">No longer just doing things </w:t>
+      </w:r>
+      <w:r>
+        <w:t>as a</w:t>
+      </w:r>
+      <w:r>
+        <w:t xml:space="preserve"> distract</w:t>
+      </w:r>
+      <w:r>
+        <w:t>ion</w:t>
+      </w:r>
+      <w:r>
+        <w:t xml:space="preserve"> from stress.</w:t>
       </w:r>
     </w:p>
     <w:p>
@@ -14144,7 +14615,13 @@
         <w:pStyle w:val="lettertext"/>
       </w:pPr>
       <w:r>
-        <w:t>Walking and breathing,</w:t>
+        <w:t>Walking</w:t>
+      </w:r>
+      <w:r>
+        <w:t xml:space="preserve">, </w:t>
+      </w:r>
+      <w:r>
+        <w:t>breathing,</w:t>
       </w:r>
       <w:r>
         <w:t xml:space="preserve"> smell</w:t>
@@ -14180,10 +14657,19 @@
         <w:t>invest</w:t>
       </w:r>
       <w:r>
-        <w:t>ing time</w:t>
-      </w:r>
-      <w:r>
-        <w:t xml:space="preserve"> in video games and music</w:t>
+        <w:t xml:space="preserve">ing </w:t>
+      </w:r>
+      <w:r>
+        <w:t>in video games</w:t>
+      </w:r>
+      <w:r>
+        <w:t>,</w:t>
+      </w:r>
+      <w:r>
+        <w:t xml:space="preserve"> music</w:t>
+      </w:r>
+      <w:r>
+        <w:t>,</w:t>
       </w:r>
       <w:r>
         <w:t xml:space="preserve"> and anime</w:t>
@@ -14195,10 +14681,7 @@
         <w:t>, c</w:t>
       </w:r>
       <w:r>
-        <w:t>omposing playlists, writing letters. Cherishing time with friends and family.</w:t>
-      </w:r>
-      <w:r>
-        <w:t xml:space="preserve"> </w:t>
+        <w:t>omposing playlists, writing letters.</w:t>
       </w:r>
     </w:p>
     <w:p>
@@ -14206,16 +14689,7 @@
         <w:pStyle w:val="lettertext"/>
       </w:pPr>
       <w:r>
-        <w:t xml:space="preserve">Being okay talking about nothing. </w:t>
-      </w:r>
-      <w:r>
-        <w:t xml:space="preserve">Remembering to think, and not </w:t>
-      </w:r>
-      <w:r>
-        <w:t>just doing things to</w:t>
-      </w:r>
-      <w:r>
-        <w:t xml:space="preserve"> distract myself from stress. </w:t>
+        <w:t>Playing with my cat Jada, who’s saved me from anxious bursts and emotional downfall countless times.</w:t>
       </w:r>
     </w:p>
     <w:p>
@@ -14237,7 +14711,21 @@
           <w:sz w:val="20"/>
           <w:szCs w:val="20"/>
         </w:rPr>
-        <w:t xml:space="preserve">I’m realizing now at the end how little time I’ve taken for myself: Diplomas, Bachelors, PhD. </w:t>
+        <w:t xml:space="preserve">I’m </w:t>
+      </w:r>
+      <w:r>
+        <w:rPr>
+          <w:sz w:val="20"/>
+          <w:szCs w:val="20"/>
+        </w:rPr>
+        <w:t>realizing now how little time I’ve taken for myself</w:t>
+      </w:r>
+      <w:r>
+        <w:rPr>
+          <w:sz w:val="20"/>
+          <w:szCs w:val="20"/>
+        </w:rPr>
+        <w:t>.</w:t>
       </w:r>
     </w:p>
     <w:p>
@@ -14266,6 +14754,20 @@
           <w:sz w:val="20"/>
           <w:szCs w:val="20"/>
         </w:rPr>
+        <w:t xml:space="preserve">: </w:t>
+      </w:r>
+      <w:r>
+        <w:rPr>
+          <w:sz w:val="20"/>
+          <w:szCs w:val="20"/>
+        </w:rPr>
+        <w:t>Diplomas, Bachelors, PhD</w:t>
+      </w:r>
+      <w:r>
+        <w:rPr>
+          <w:sz w:val="20"/>
+          <w:szCs w:val="20"/>
+        </w:rPr>
         <w:t>.</w:t>
       </w:r>
       <w:r>
@@ -14307,6 +14809,7 @@
       <w:pPr>
         <w:pStyle w:val="lettertext"/>
       </w:pPr>
+      <w:proofErr w:type="spellStart"/>
       <w:r>
         <w:rPr>
           <w:b/>
@@ -14323,6 +14826,7 @@
         </w:rPr>
         <w:t>umspringa</w:t>
       </w:r>
+      <w:proofErr w:type="spellEnd"/>
       <w:r>
         <w:t xml:space="preserve">: </w:t>
       </w:r>
@@ -14330,7 +14834,7 @@
         <w:t>the longing to wander off your career track in pursuit of a simple life</w:t>
       </w:r>
       <w:r>
-        <w:t xml:space="preserve">. </w:t>
+        <w:t>.</w:t>
       </w:r>
     </w:p>
     <w:p>
@@ -14352,7 +14856,7 @@
     </w:p>
     <w:p>
       <w:pPr>
-        <w:pStyle w:val="lettertext"/>
+        <w:pStyle w:val="thoughtbubblescenter"/>
       </w:pPr>
       <w:r>
         <w:t xml:space="preserve">I can’t shake this </w:t>
@@ -14415,7 +14919,6 @@
         <w:t xml:space="preserve"> </w:t>
       </w:r>
     </w:p>
-    <w:p/>
     <w:p>
       <w:r>
         <w:br w:type="page"/>
@@ -14442,8 +14945,13 @@
         <w:pStyle w:val="Artist"/>
       </w:pPr>
       <w:r>
-        <w:t>Wallflower by mxmtoon</w:t>
-      </w:r>
+        <w:t xml:space="preserve">Wallflower by </w:t>
+      </w:r>
+      <w:proofErr w:type="spellStart"/>
+      <w:r>
+        <w:t>mxmtoon</w:t>
+      </w:r>
+      <w:proofErr w:type="spellEnd"/>
     </w:p>
     <w:p>
       <w:pPr>
@@ -14756,6 +15264,73 @@
         <w:pStyle w:val="lettertext"/>
       </w:pPr>
       <w:r>
+        <w:rPr>
+          <w:noProof/>
+        </w:rPr>
+        <w:drawing>
+          <wp:anchor distT="0" distB="0" distL="114300" distR="114300" simplePos="0" relativeHeight="251666432" behindDoc="0" locked="0" layoutInCell="1" allowOverlap="1" wp14:anchorId="33E47327" wp14:editId="0B3E7BF0">
+            <wp:simplePos x="0" y="0"/>
+            <wp:positionH relativeFrom="margin">
+              <wp:posOffset>3352800</wp:posOffset>
+            </wp:positionH>
+            <wp:positionV relativeFrom="paragraph">
+              <wp:posOffset>371533</wp:posOffset>
+            </wp:positionV>
+            <wp:extent cx="2581275" cy="1656715"/>
+            <wp:effectExtent l="0" t="0" r="9525" b="635"/>
+            <wp:wrapSquare wrapText="bothSides"/>
+            <wp:docPr id="335472249" name="Picture 5" descr="36 Hours in Madison, Wisconsin (With images) | Wisconsin travel ..."/>
+            <wp:cNvGraphicFramePr>
+              <a:graphicFrameLocks xmlns:a="http://schemas.openxmlformats.org/drawingml/2006/main" noChangeAspect="1"/>
+            </wp:cNvGraphicFramePr>
+            <a:graphic xmlns:a="http://schemas.openxmlformats.org/drawingml/2006/main">
+              <a:graphicData uri="http://schemas.openxmlformats.org/drawingml/2006/picture">
+                <pic:pic xmlns:pic="http://schemas.openxmlformats.org/drawingml/2006/picture">
+                  <pic:nvPicPr>
+                    <pic:cNvPr id="0" name="Picture 6" descr="36 Hours in Madison, Wisconsin (With images) | Wisconsin travel ..."/>
+                    <pic:cNvPicPr>
+                      <a:picLocks noChangeAspect="1" noChangeArrowheads="1"/>
+                    </pic:cNvPicPr>
+                  </pic:nvPicPr>
+                  <pic:blipFill>
+                    <a:blip r:embed="rId24" cstate="print">
+                      <a:extLst>
+                        <a:ext uri="{28A0092B-C50C-407E-A947-70E740481C1C}">
+                          <a14:useLocalDpi xmlns:a14="http://schemas.microsoft.com/office/drawing/2010/main" val="0"/>
+                        </a:ext>
+                      </a:extLst>
+                    </a:blip>
+                    <a:srcRect/>
+                    <a:stretch>
+                      <a:fillRect/>
+                    </a:stretch>
+                  </pic:blipFill>
+                  <pic:spPr bwMode="auto">
+                    <a:xfrm>
+                      <a:off x="0" y="0"/>
+                      <a:ext cx="2581275" cy="1656715"/>
+                    </a:xfrm>
+                    <a:prstGeom prst="rect">
+                      <a:avLst/>
+                    </a:prstGeom>
+                    <a:noFill/>
+                    <a:ln>
+                      <a:noFill/>
+                    </a:ln>
+                  </pic:spPr>
+                </pic:pic>
+              </a:graphicData>
+            </a:graphic>
+            <wp14:sizeRelH relativeFrom="margin">
+              <wp14:pctWidth>0</wp14:pctWidth>
+            </wp14:sizeRelH>
+            <wp14:sizeRelV relativeFrom="margin">
+              <wp14:pctHeight>0</wp14:pctHeight>
+            </wp14:sizeRelV>
+          </wp:anchor>
+        </w:drawing>
+      </w:r>
+      <w:r>
         <w:t>We ignored the orange tape and traffic cones</w:t>
       </w:r>
       <w:r>
@@ -14803,34 +15378,288 @@
         <w:t>T</w:t>
       </w:r>
       <w:r>
-        <w:t>hat initial memory foreshadowed my PhD experience</w:t>
+        <w:t>hat initial memory foreshadowed my PhD</w:t>
       </w:r>
       <w:r>
         <w:t xml:space="preserve">: </w:t>
       </w:r>
       <w:r>
-        <w:t>Serenity in the quiet, astonishment at the unexpected</w:t>
+        <w:t xml:space="preserve">Serenity in the quiet, </w:t>
+      </w:r>
+      <w:r>
+        <w:t>astonished by</w:t>
+      </w:r>
+      <w:r>
+        <w:t xml:space="preserve"> the un</w:t>
+      </w:r>
+      <w:r>
+        <w:t>anticipated</w:t>
+      </w:r>
+      <w:r>
+        <w:t xml:space="preserve"> </w:t>
+      </w:r>
+      <w:r>
+        <w:t>display</w:t>
+      </w:r>
+      <w:r>
+        <w:t xml:space="preserve"> of nature, as biting cold winds </w:t>
+      </w:r>
+      <w:r>
+        <w:t>ma</w:t>
+      </w:r>
+      <w:r>
+        <w:t>d</w:t>
+      </w:r>
+      <w:r>
+        <w:t>e</w:t>
+      </w:r>
+      <w:r>
+        <w:t xml:space="preserve"> me question why I’m here.</w:t>
+      </w:r>
+    </w:p>
+    <w:p>
+      <w:pPr>
+        <w:pStyle w:val="lettertext"/>
+      </w:pPr>
+      <w:r>
+        <w:t>It’s been 7 long years. I’ve fallen in love with the rich varieties of cheese and ice cream, got acclimated to the many farmer’s markets, became accustomed to thanking bus drivers at my stops, and appreciated the amount of people biking through the city on even the chilliest</w:t>
+      </w:r>
+      <w:r>
+        <w:t xml:space="preserve"> </w:t>
+      </w:r>
+      <w:r>
+        <w:t>days.</w:t>
+      </w:r>
+    </w:p>
+    <w:p>
+      <w:pPr>
+        <w:pStyle w:val="lettertext"/>
+      </w:pPr>
+      <w:r>
+        <w:t xml:space="preserve">Madison is a </w:t>
+      </w:r>
+      <w:r>
+        <w:t>charming</w:t>
+      </w:r>
+      <w:r>
+        <w:t xml:space="preserve"> city, a welcoming environment despite my many ruminations of feeling like an outsider.</w:t>
+      </w:r>
+    </w:p>
+    <w:p>
+      <w:pPr>
+        <w:pStyle w:val="lettertext"/>
+      </w:pPr>
+      <w:r>
+        <w:t>A lot can happen in a PhD.</w:t>
+      </w:r>
+      <w:r>
+        <w:t xml:space="preserve"> I failed my prelim but got a second chance. But my story isn’t the only one</w:t>
+      </w:r>
+      <w:r>
+        <w:t xml:space="preserve">, and things can hinder you professionally and personally. </w:t>
+      </w:r>
+      <w:r>
+        <w:t>S</w:t>
+      </w:r>
+      <w:r>
+        <w:t>omeone could embarrass you at a conference</w:t>
+      </w:r>
+      <w:r>
+        <w:t>,</w:t>
+      </w:r>
+      <w:r>
+        <w:t xml:space="preserve"> or</w:t>
+      </w:r>
+      <w:r>
+        <w:t xml:space="preserve"> </w:t>
+      </w:r>
+      <w:r>
+        <w:t>you might be forced to switch labs</w:t>
+      </w:r>
+      <w:r>
+        <w:t>.</w:t>
+      </w:r>
+      <w:r>
+        <w:t xml:space="preserve"> </w:t>
+      </w:r>
+      <w:r>
+        <w:t>Y</w:t>
+      </w:r>
+      <w:r>
+        <w:t xml:space="preserve">ou </w:t>
+      </w:r>
+      <w:r>
+        <w:t xml:space="preserve">might </w:t>
+      </w:r>
+      <w:r>
+        <w:t>need</w:t>
+      </w:r>
+      <w:r>
+        <w:t xml:space="preserve"> to prioritize a family member over </w:t>
+      </w:r>
+      <w:r>
+        <w:t xml:space="preserve">science, </w:t>
+      </w:r>
+      <w:r>
+        <w:t xml:space="preserve">or </w:t>
+      </w:r>
+      <w:r>
+        <w:t>your partner could break up with you</w:t>
+      </w:r>
+      <w:r>
+        <w:t>.</w:t>
+      </w:r>
+    </w:p>
+    <w:p>
+      <w:pPr>
+        <w:pStyle w:val="lettertext"/>
+      </w:pPr>
+      <w:r>
+        <w:t xml:space="preserve">In the end for all of us privileged </w:t>
+      </w:r>
+      <w:r>
+        <w:t xml:space="preserve">enough </w:t>
+      </w:r>
+      <w:r>
+        <w:t xml:space="preserve">to learn at the highest level, it’s still life. </w:t>
+      </w:r>
+      <w:r>
+        <w:t xml:space="preserve">Troubles with relationships, money, and work-life balance. </w:t>
+      </w:r>
+      <w:r>
+        <w:t>We</w:t>
+      </w:r>
+      <w:r>
+        <w:t xml:space="preserve"> </w:t>
+      </w:r>
+      <w:r>
+        <w:t xml:space="preserve">still </w:t>
+      </w:r>
+      <w:r>
+        <w:t>get</w:t>
+      </w:r>
+      <w:r>
+        <w:t xml:space="preserve"> broken down </w:t>
+      </w:r>
+      <w:r>
+        <w:t>while</w:t>
+      </w:r>
+      <w:r>
+        <w:t xml:space="preserve"> think</w:t>
+      </w:r>
+      <w:r>
+        <w:t>ing</w:t>
+      </w:r>
+      <w:r>
+        <w:t xml:space="preserve"> critically</w:t>
+      </w:r>
+      <w:r>
+        <w:t xml:space="preserve"> and</w:t>
+      </w:r>
+      <w:r>
+        <w:t xml:space="preserve"> find comfort in the unknown.</w:t>
+      </w:r>
+    </w:p>
+    <w:p>
+      <w:pPr>
+        <w:pStyle w:val="lettertext"/>
+      </w:pPr>
+      <w:r>
+        <w:t xml:space="preserve">As I’m writing this, I haven’t yet defended, the thesis isn’t </w:t>
+      </w:r>
+      <w:r>
+        <w:t>completed</w:t>
+      </w:r>
+      <w:r>
+        <w:t>, and I’m not even sure if my committee will award me my PhD. But my research is submitted to be published. To occupy the same library as the discoveries of DNA and protein structure, albeit in a much less populated bookcase.</w:t>
+      </w:r>
+    </w:p>
+    <w:p>
+      <w:pPr>
+        <w:pStyle w:val="lettertext"/>
+      </w:pPr>
+      <w:r>
+        <w:t>I think we better understand how membrane proteins work.</w:t>
+      </w:r>
+      <w:r>
+        <w:t xml:space="preserve"> In the age of machine learning, my research feels a bit behind. But someone can take what I’ve done as information for a </w:t>
+      </w:r>
+      <w:r>
+        <w:t>future model, whether it’s aiming to design drugs that target membrane proteins or to search for new ways to better understand these tiny biophysical forces</w:t>
+      </w:r>
+      <w:r>
+        <w:t>.</w:t>
+      </w:r>
+    </w:p>
+    <w:p>
+      <w:pPr>
+        <w:pStyle w:val="lettertext"/>
+      </w:pPr>
+      <w:r>
+        <w:t xml:space="preserve">If </w:t>
+      </w:r>
+      <w:r>
+        <w:t>my research</w:t>
+      </w:r>
+      <w:r>
+        <w:t xml:space="preserve"> can </w:t>
+      </w:r>
+      <w:r>
+        <w:t xml:space="preserve">nudge just one </w:t>
+      </w:r>
+      <w:r>
+        <w:t>future scientist</w:t>
+      </w:r>
+      <w:r>
+        <w:t xml:space="preserve"> in the right direction, that’s more than</w:t>
+      </w:r>
+      <w:r>
+        <w:t xml:space="preserve"> enough</w:t>
+      </w:r>
+      <w:r>
+        <w:t xml:space="preserve"> for me</w:t>
+      </w:r>
+      <w:r>
+        <w:t>.</w:t>
+      </w:r>
+    </w:p>
+    <w:p>
+      <w:pPr>
+        <w:pStyle w:val="thoughtbubblescenter"/>
+      </w:pPr>
+      <w:r>
+        <w:t>How does it feel to discover something, to study at the boundary of knowledge?</w:t>
+      </w:r>
+    </w:p>
+    <w:p>
+      <w:pPr>
+        <w:pStyle w:val="lettertext"/>
+      </w:pPr>
+      <w:r>
+        <w:t xml:space="preserve">Do you remember the first time you held a kaleidoscope? For those first few seconds you see a glistening, prismatic repeat of color and shapes so overwhelming that it seems unable to fit into the small toy in your hand. It’s infinite. </w:t>
+      </w:r>
+    </w:p>
+    <w:p>
+      <w:pPr>
+        <w:pStyle w:val="lettertext"/>
+      </w:pPr>
+      <w:r>
+        <w:t>That fleeting moment</w:t>
+      </w:r>
+      <w:r>
+        <w:t xml:space="preserve"> to admire</w:t>
+      </w:r>
+      <w:r>
+        <w:t xml:space="preserve"> unexpected</w:t>
       </w:r>
       <w:r>
         <w:t xml:space="preserve"> beauty</w:t>
       </w:r>
       <w:r>
-        <w:t xml:space="preserve"> of nature, as biting cold winds </w:t>
-      </w:r>
-      <w:r>
-        <w:t>ma</w:t>
-      </w:r>
-      <w:r>
-        <w:t>d</w:t>
-      </w:r>
-      <w:r>
-        <w:t>e</w:t>
-      </w:r>
-      <w:r>
-        <w:t xml:space="preserve"> me question why I’m here.</w:t>
-      </w:r>
-      <w:r>
-        <w:t xml:space="preserve"> </w:t>
+        <w:t xml:space="preserve"> </w:t>
+      </w:r>
+      <w:r>
+        <w:t>is probably something I’ve been chasing my entire life.</w:t>
       </w:r>
     </w:p>
     <w:p>
@@ -14838,7 +15667,73 @@
         <w:pStyle w:val="lettertext"/>
       </w:pPr>
       <w:r>
-        <w:t>It fits the hellish allure of a PhD.</w:t>
+        <w:t xml:space="preserve">Despite </w:t>
+      </w:r>
+      <w:r>
+        <w:t>my</w:t>
+      </w:r>
+      <w:r>
+        <w:t xml:space="preserve"> struggles, I’ve loved my PhD. </w:t>
+      </w:r>
+      <w:r>
+        <w:t>I’ve thoroughly enjoyed search</w:t>
+      </w:r>
+      <w:r>
+        <w:t>ing</w:t>
+      </w:r>
+      <w:r>
+        <w:t xml:space="preserve"> </w:t>
+      </w:r>
+      <w:r>
+        <w:t xml:space="preserve">in </w:t>
+      </w:r>
+      <w:r>
+        <w:t xml:space="preserve">the unknown, trekking through journal articles. </w:t>
+      </w:r>
+      <w:r>
+        <w:t>Embracing that</w:t>
+      </w:r>
+      <w:r>
+        <w:t xml:space="preserve"> childlike, innocent curiosity </w:t>
+      </w:r>
+      <w:r>
+        <w:t>while</w:t>
+      </w:r>
+      <w:r>
+        <w:t xml:space="preserve"> search</w:t>
+      </w:r>
+      <w:r>
+        <w:t>ing</w:t>
+      </w:r>
+      <w:r>
+        <w:t xml:space="preserve"> for deeper understanding. Becoming enth</w:t>
+      </w:r>
+      <w:r>
+        <w:t>ralled</w:t>
+      </w:r>
+      <w:r>
+        <w:t xml:space="preserve"> with that feeling of </w:t>
+      </w:r>
+      <w:r>
+        <w:t>comprehending</w:t>
+      </w:r>
+      <w:r>
+        <w:t xml:space="preserve"> something new</w:t>
+      </w:r>
+      <w:r>
+        <w:t xml:space="preserve"> and </w:t>
+      </w:r>
+      <w:r>
+        <w:t xml:space="preserve">building </w:t>
+      </w:r>
+      <w:r>
+        <w:t xml:space="preserve">it into </w:t>
+      </w:r>
+      <w:r>
+        <w:t>a lifelong passion.</w:t>
+      </w:r>
+      <w:r>
+        <w:t xml:space="preserve"> </w:t>
       </w:r>
     </w:p>
     <w:p>
@@ -14846,7 +15741,10 @@
         <w:pStyle w:val="lettertext"/>
       </w:pPr>
       <w:r>
-        <w:t xml:space="preserve">It’s been 7 long years. I’ve fallen in love with the rich varieties of cheese and ice cream, got acclimated to the many farmer’s markets, became accustomed to thanking bus drivers at my stops, and appreciated the amount of people biking through the city on even the chilliest, snow filled days. </w:t>
+        <w:t>In the end, m</w:t>
+      </w:r>
+      <w:r>
+        <w:t>y love for learning won out.</w:t>
       </w:r>
     </w:p>
     <w:p>
@@ -14854,7 +15752,8 @@
         <w:pStyle w:val="lettertext"/>
       </w:pPr>
       <w:r>
-        <w:t>Madison is a beautiful city, a welcoming environment despite my many ruminations of feeling like an outsider.</w:t>
+        <w:lastRenderedPageBreak/>
+        <w:t>I can see myself doing the same thing forever. Searching for that same joy in discovery, that kaleidoscopic spark.</w:t>
       </w:r>
     </w:p>
     <w:p>
@@ -14862,55 +15761,10 @@
         <w:pStyle w:val="lettertext"/>
       </w:pPr>
       <w:r>
-        <w:t>A lot can happen in a PhD.</w:t>
-      </w:r>
-      <w:r>
-        <w:t xml:space="preserve"> I failed my prelim but got a second chance. But my story isn’t the only one</w:t>
-      </w:r>
-      <w:r>
-        <w:t xml:space="preserve">, and things can hinder you professionally and personally. </w:t>
-      </w:r>
-      <w:r>
-        <w:t>S</w:t>
-      </w:r>
-      <w:r>
-        <w:t>omeone could embarrass you at a conference</w:t>
-      </w:r>
-      <w:r>
-        <w:t xml:space="preserve">, or </w:t>
-      </w:r>
-      <w:r>
-        <w:t>you might be forced to switch labs</w:t>
-      </w:r>
-      <w:r>
-        <w:t>.</w:t>
-      </w:r>
-      <w:r>
-        <w:t xml:space="preserve"> </w:t>
-      </w:r>
-      <w:r>
-        <w:t>Y</w:t>
-      </w:r>
-      <w:r>
-        <w:t xml:space="preserve">ou </w:t>
-      </w:r>
-      <w:r>
-        <w:t xml:space="preserve">might </w:t>
-      </w:r>
-      <w:r>
-        <w:t>need</w:t>
-      </w:r>
-      <w:r>
-        <w:t xml:space="preserve"> to prioritize a family member over </w:t>
-      </w:r>
-      <w:r>
-        <w:t xml:space="preserve">science, or </w:t>
-      </w:r>
-      <w:r>
-        <w:t>your partner could break up with you</w:t>
-      </w:r>
-      <w:r>
-        <w:t>.</w:t>
+        <w:t>But my head is throbbing from banging against the wall of discovery.</w:t>
+      </w:r>
+      <w:r>
+        <w:t xml:space="preserve"> </w:t>
       </w:r>
     </w:p>
     <w:p>
@@ -14918,228 +15772,14 @@
         <w:pStyle w:val="lettertext"/>
       </w:pPr>
       <w:r>
-        <w:t xml:space="preserve">In the end for all of us privileged </w:t>
-      </w:r>
-      <w:r>
-        <w:t xml:space="preserve">enough </w:t>
-      </w:r>
-      <w:r>
-        <w:t xml:space="preserve">to learn at the highest level, it’s still life. </w:t>
-      </w:r>
-      <w:r>
-        <w:t>We</w:t>
-      </w:r>
-      <w:r>
-        <w:t xml:space="preserve"> </w:t>
-      </w:r>
-      <w:r>
-        <w:t>get</w:t>
-      </w:r>
-      <w:r>
-        <w:t xml:space="preserve"> broken down </w:t>
-      </w:r>
-      <w:r>
-        <w:t>while</w:t>
-      </w:r>
-      <w:r>
-        <w:t xml:space="preserve"> learn</w:t>
-      </w:r>
-      <w:r>
-        <w:t>ing</w:t>
-      </w:r>
-      <w:r>
-        <w:t xml:space="preserve"> to think critically</w:t>
-      </w:r>
-      <w:r>
-        <w:t xml:space="preserve"> and</w:t>
-      </w:r>
-      <w:r>
-        <w:t xml:space="preserve"> find comfort in the unknown.</w:t>
+        <w:t>For now, I’ve used up all my passion and determination.</w:t>
       </w:r>
     </w:p>
     <w:p>
       <w:pPr>
         <w:pStyle w:val="lettertext"/>
       </w:pPr>
-      <w:r>
-        <w:t>As I’m writing this, I haven’t yet defended, the thesis isn’t submitted, and I’m not even sure if my committee will award me my PhD. But my research is submitted to be published. To occupy the same library as the discoveries of DNA and protein structure, albeit in a much less populated bookcase.</w:t>
-      </w:r>
-    </w:p>
-    <w:p>
-      <w:pPr>
-        <w:pStyle w:val="lettertext"/>
-      </w:pPr>
-      <w:r>
-        <w:t>I think we better understand how membrane proteins work.</w:t>
-      </w:r>
-      <w:r>
-        <w:t xml:space="preserve"> In the age of machine learning, my research feels a bit behind. But someone can still take what I’ve done as information for a </w:t>
-      </w:r>
-      <w:r>
-        <w:t xml:space="preserve">future model, whether it’s aiming </w:t>
-      </w:r>
-      <w:r>
-        <w:t>to design drugs that target membrane proteins or to search for new ways to better understand these tiny biophysical forces</w:t>
-      </w:r>
-      <w:r>
-        <w:t>.</w:t>
-      </w:r>
-    </w:p>
-    <w:p>
-      <w:pPr>
-        <w:pStyle w:val="lettertext"/>
-      </w:pPr>
-      <w:r>
-        <w:t xml:space="preserve">If </w:t>
-      </w:r>
-      <w:r>
-        <w:t>my research</w:t>
-      </w:r>
-      <w:r>
-        <w:t xml:space="preserve"> can </w:t>
-      </w:r>
-      <w:r>
-        <w:t xml:space="preserve">nudge just one </w:t>
-      </w:r>
-      <w:r>
-        <w:t>future scientist</w:t>
-      </w:r>
-      <w:r>
-        <w:t xml:space="preserve"> in the right direction, that’s more than</w:t>
-      </w:r>
-      <w:r>
-        <w:t xml:space="preserve"> enough</w:t>
-      </w:r>
-      <w:r>
-        <w:t xml:space="preserve"> for me</w:t>
-      </w:r>
-      <w:r>
-        <w:t>.</w:t>
-      </w:r>
-    </w:p>
-    <w:p>
-      <w:pPr>
-        <w:pStyle w:val="lettertext"/>
-      </w:pPr>
-      <w:r>
-        <w:t xml:space="preserve">Do you remember the first time you held a kaleidoscope? For those first few seconds you see a glistening, prismatic repeat of color and shapes so overwhelming that it seems unable to fit into the small toy in your hand. It’s infinite. </w:t>
-      </w:r>
-    </w:p>
-    <w:p>
-      <w:pPr>
-        <w:pStyle w:val="lettertext"/>
-      </w:pPr>
-      <w:r>
-        <w:t>That fleeting moment of first revelation is probably something I’ve been chasing my entire life.</w:t>
-      </w:r>
-    </w:p>
-    <w:p>
-      <w:pPr>
-        <w:pStyle w:val="lettertext"/>
-      </w:pPr>
-      <w:r>
-        <w:t xml:space="preserve">And </w:t>
-      </w:r>
-      <w:r>
-        <w:t>I’ve gotten a glimpse into what it means, what it feels like to discover something.</w:t>
-      </w:r>
-    </w:p>
-    <w:p>
-      <w:pPr>
-        <w:pStyle w:val="lettertext"/>
-      </w:pPr>
-      <w:r>
-        <w:t xml:space="preserve">Despite </w:t>
-      </w:r>
-      <w:r>
-        <w:t>my</w:t>
-      </w:r>
-      <w:r>
-        <w:t xml:space="preserve"> struggles, I’ve loved my PhD. </w:t>
-      </w:r>
-      <w:r>
-        <w:t>I’ve thoroughly enjoyed search</w:t>
-      </w:r>
-      <w:r>
-        <w:t>ing</w:t>
-      </w:r>
-      <w:r>
-        <w:t xml:space="preserve"> </w:t>
-      </w:r>
-      <w:r>
-        <w:t xml:space="preserve">in </w:t>
-      </w:r>
-      <w:r>
-        <w:t xml:space="preserve">the unknown, trekking through journal articles. </w:t>
-      </w:r>
-      <w:r>
-        <w:t>Embracing that</w:t>
-      </w:r>
-      <w:r>
-        <w:t xml:space="preserve"> childlike, innocent curiosity </w:t>
-      </w:r>
-      <w:r>
-        <w:t>while</w:t>
-      </w:r>
-      <w:r>
-        <w:t xml:space="preserve"> search</w:t>
-      </w:r>
-      <w:r>
-        <w:t>ing</w:t>
-      </w:r>
-      <w:r>
-        <w:t xml:space="preserve"> for deeper understanding. Becoming so enthused with that feeling of learning something new</w:t>
-      </w:r>
-      <w:r>
-        <w:t>, building a lifelong passion.</w:t>
-      </w:r>
-      <w:r>
-        <w:t xml:space="preserve"> </w:t>
-      </w:r>
-    </w:p>
-    <w:p>
-      <w:pPr>
-        <w:pStyle w:val="lettertext"/>
-      </w:pPr>
-      <w:r>
-        <w:t>My love for learning won out.</w:t>
-      </w:r>
-      <w:r>
-        <w:t xml:space="preserve"> </w:t>
-      </w:r>
-    </w:p>
-    <w:p>
-      <w:pPr>
-        <w:pStyle w:val="lettertext"/>
-      </w:pPr>
-      <w:r>
-        <w:t>I can see myself doing the same thing forever. Searching for that same joy in discovery, that kaleidoscopic spark.</w:t>
-      </w:r>
-    </w:p>
-    <w:p>
-      <w:pPr>
-        <w:pStyle w:val="lettertext"/>
-      </w:pPr>
-      <w:r>
-        <w:lastRenderedPageBreak/>
-        <w:t>But my head is throbbing from banging against the wall of discovery.</w:t>
-      </w:r>
-      <w:r>
-        <w:t xml:space="preserve"> </w:t>
-      </w:r>
-    </w:p>
-    <w:p>
-      <w:pPr>
-        <w:pStyle w:val="lettertext"/>
-      </w:pPr>
-      <w:r>
-        <w:t>For now, I’ve used up all my passion and determination.</w:t>
-      </w:r>
-    </w:p>
-    <w:p>
-      <w:pPr>
-        <w:pStyle w:val="lettertext"/>
-      </w:pPr>
+      <w:proofErr w:type="spellStart"/>
       <w:r>
         <w:rPr>
           <w:b/>
@@ -15148,6 +15788,7 @@
         </w:rPr>
         <w:t>Etterath</w:t>
       </w:r>
+      <w:proofErr w:type="spellEnd"/>
       <w:r>
         <w:t xml:space="preserve">: the feeling of emptiness after a long and arduous process is complete. </w:t>
       </w:r>
@@ -15260,42 +15901,86 @@
           <w:sz w:val="20"/>
           <w:szCs w:val="20"/>
         </w:rPr>
-        <w:t>I’m not yet sure what I’ll be doing next, or if I’ll even want to</w:t>
-      </w:r>
-      <w:r>
-        <w:rPr>
-          <w:sz w:val="20"/>
-          <w:szCs w:val="20"/>
-        </w:rPr>
-        <w:t xml:space="preserve"> continue to</w:t>
-      </w:r>
-      <w:r>
-        <w:rPr>
-          <w:sz w:val="20"/>
-          <w:szCs w:val="20"/>
-        </w:rPr>
-        <w:t xml:space="preserve"> be in science.</w:t>
-      </w:r>
-      <w:r>
-        <w:rPr>
-          <w:sz w:val="20"/>
-          <w:szCs w:val="20"/>
-        </w:rPr>
-        <w:t xml:space="preserve"> But first I’m taking a well-deserved break</w:t>
-      </w:r>
-      <w:r>
-        <w:rPr>
-          <w:sz w:val="20"/>
-          <w:szCs w:val="20"/>
-        </w:rPr>
-        <w:t xml:space="preserve"> </w:t>
-      </w:r>
-      <w:r>
-        <w:rPr>
-          <w:sz w:val="20"/>
-          <w:szCs w:val="20"/>
-        </w:rPr>
-        <w:t>and regaining my ability to experience.</w:t>
+        <w:t>I’m not yet sure what I’ll be doing next.</w:t>
+      </w:r>
+      <w:r>
+        <w:rPr>
+          <w:sz w:val="20"/>
+          <w:szCs w:val="20"/>
+        </w:rPr>
+        <w:t xml:space="preserve"> But first I</w:t>
+      </w:r>
+      <w:r>
+        <w:rPr>
+          <w:sz w:val="20"/>
+          <w:szCs w:val="20"/>
+        </w:rPr>
+        <w:t xml:space="preserve"> want to</w:t>
+      </w:r>
+      <w:r>
+        <w:rPr>
+          <w:sz w:val="20"/>
+          <w:szCs w:val="20"/>
+        </w:rPr>
+        <w:t xml:space="preserve"> regain my ability to experience.</w:t>
+      </w:r>
+      <w:r>
+        <w:rPr>
+          <w:sz w:val="20"/>
+          <w:szCs w:val="20"/>
+        </w:rPr>
+        <w:t xml:space="preserve"> </w:t>
+      </w:r>
+      <w:r>
+        <w:rPr>
+          <w:sz w:val="20"/>
+          <w:szCs w:val="20"/>
+        </w:rPr>
+        <w:t>T</w:t>
+      </w:r>
+      <w:r>
+        <w:rPr>
+          <w:sz w:val="20"/>
+          <w:szCs w:val="20"/>
+        </w:rPr>
+        <w:t>raveling to new places</w:t>
+      </w:r>
+      <w:r>
+        <w:rPr>
+          <w:sz w:val="20"/>
+          <w:szCs w:val="20"/>
+        </w:rPr>
+        <w:t>, using my coding skills to analyze basketball stats,</w:t>
+      </w:r>
+      <w:r>
+        <w:rPr>
+          <w:sz w:val="20"/>
+          <w:szCs w:val="20"/>
+        </w:rPr>
+        <w:t xml:space="preserve"> doing a darkness retreat. </w:t>
+      </w:r>
+      <w:r>
+        <w:rPr>
+          <w:sz w:val="20"/>
+          <w:szCs w:val="20"/>
+        </w:rPr>
+        <w:t xml:space="preserve">Just giving myself </w:t>
+      </w:r>
+      <w:r>
+        <w:rPr>
+          <w:i/>
+          <w:iCs/>
+          <w:sz w:val="20"/>
+          <w:szCs w:val="20"/>
+        </w:rPr>
+        <w:t>time</w:t>
+      </w:r>
+      <w:r>
+        <w:rPr>
+          <w:sz w:val="20"/>
+          <w:szCs w:val="20"/>
+        </w:rPr>
+        <w:t xml:space="preserve"> to explore.</w:t>
       </w:r>
     </w:p>
     <w:p>
@@ -15311,28 +15996,63 @@
           <w:sz w:val="20"/>
           <w:szCs w:val="20"/>
         </w:rPr>
-        <w:t xml:space="preserve">As I finish these reflections, </w:t>
-      </w:r>
-      <w:r>
-        <w:rPr>
-          <w:sz w:val="20"/>
-          <w:szCs w:val="20"/>
-        </w:rPr>
-        <w:t>I recall something my dad told me: “If you put your mind to it, you can learn anything.</w:t>
-      </w:r>
-      <w:r>
-        <w:rPr>
-          <w:sz w:val="20"/>
-          <w:szCs w:val="20"/>
-        </w:rPr>
-        <w:t xml:space="preserve"> No one can take away your education.</w:t>
-      </w:r>
-      <w:r>
-        <w:rPr>
-          <w:sz w:val="20"/>
-          <w:szCs w:val="20"/>
-        </w:rPr>
-        <w:t xml:space="preserve">” </w:t>
+        <w:t>I recall</w:t>
+      </w:r>
+      <w:r>
+        <w:rPr>
+          <w:sz w:val="20"/>
+          <w:szCs w:val="20"/>
+        </w:rPr>
+        <w:t xml:space="preserve"> something </w:t>
+      </w:r>
+      <w:r>
+        <w:rPr>
+          <w:sz w:val="20"/>
+          <w:szCs w:val="20"/>
+        </w:rPr>
+        <w:t>my dad t</w:t>
+      </w:r>
+      <w:r>
+        <w:rPr>
+          <w:sz w:val="20"/>
+          <w:szCs w:val="20"/>
+        </w:rPr>
+        <w:t>old</w:t>
+      </w:r>
+      <w:r>
+        <w:rPr>
+          <w:sz w:val="20"/>
+          <w:szCs w:val="20"/>
+        </w:rPr>
+        <w:t xml:space="preserve"> me</w:t>
+      </w:r>
+      <w:r>
+        <w:rPr>
+          <w:sz w:val="20"/>
+          <w:szCs w:val="20"/>
+        </w:rPr>
+        <w:t xml:space="preserve"> when I was young</w:t>
+      </w:r>
+      <w:r>
+        <w:rPr>
+          <w:sz w:val="20"/>
+          <w:szCs w:val="20"/>
+        </w:rPr>
+        <w:t>: “</w:t>
+      </w:r>
+      <w:r>
+        <w:rPr>
+          <w:sz w:val="20"/>
+          <w:szCs w:val="20"/>
+        </w:rPr>
+        <w:t>No one can take away your education.</w:t>
+      </w:r>
+      <w:r>
+        <w:rPr>
+          <w:sz w:val="20"/>
+          <w:szCs w:val="20"/>
+        </w:rPr>
+        <w:t>”</w:t>
       </w:r>
     </w:p>
     <w:p>
@@ -15348,6 +16068,22 @@
           <w:sz w:val="20"/>
           <w:szCs w:val="20"/>
         </w:rPr>
+        <w:t>A break from the grind can’t take away what I’ve learned.</w:t>
+      </w:r>
+    </w:p>
+    <w:p>
+      <w:pPr>
+        <w:jc w:val="both"/>
+        <w:rPr>
+          <w:sz w:val="20"/>
+          <w:szCs w:val="20"/>
+        </w:rPr>
+      </w:pPr>
+      <w:r>
+        <w:rPr>
+          <w:sz w:val="20"/>
+          <w:szCs w:val="20"/>
+        </w:rPr>
         <w:t xml:space="preserve">Thank you, PhD, for teaching me how to learn at the highest level. I’m not the smartest </w:t>
       </w:r>
       <w:r>
@@ -15376,7 +16112,23 @@
           <w:sz w:val="20"/>
           <w:szCs w:val="20"/>
         </w:rPr>
-        <w:t xml:space="preserve"> me grow into the person that I am: a tryhard, a thinker, and someone who knows I can make a difference somewhere if I just put my mind to </w:t>
+        <w:t xml:space="preserve"> me grow into the person that I am: a </w:t>
+      </w:r>
+      <w:proofErr w:type="spellStart"/>
+      <w:r>
+        <w:rPr>
+          <w:sz w:val="20"/>
+          <w:szCs w:val="20"/>
+        </w:rPr>
+        <w:t>tryhard</w:t>
+      </w:r>
+      <w:proofErr w:type="spellEnd"/>
+      <w:r>
+        <w:rPr>
+          <w:sz w:val="20"/>
+          <w:szCs w:val="20"/>
+        </w:rPr>
+        <w:t xml:space="preserve">, a thinker, and someone who knows I can make a difference somewhere if I just put my mind to </w:t>
       </w:r>
       <w:r>
         <w:rPr>
@@ -15433,7 +16185,15 @@
         <w:t>P.P.S.</w:t>
       </w:r>
       <w:r>
-        <w:t xml:space="preserve"> To all my professors, friends, roommates, lab mates, communities (shoutout SciMed, CBI, and IPiB DEI</w:t>
+        <w:t xml:space="preserve"> To all my professors, friends, roommates, lab mates, communities (shoutout SciMed, CBI, and </w:t>
+      </w:r>
+      <w:proofErr w:type="spellStart"/>
+      <w:r>
+        <w:t>IPiB</w:t>
+      </w:r>
+      <w:proofErr w:type="spellEnd"/>
+      <w:r>
+        <w:t xml:space="preserve"> DEI</w:t>
       </w:r>
       <w:r>
         <w:t>!</w:t>
@@ -15449,7 +16209,7 @@
         <w:t xml:space="preserve">– </w:t>
       </w:r>
       <w:r>
-        <w:t xml:space="preserve">I truly appreciate every conversation, every moment of time that you’ve all given me. This PhD wouldn’t be complete without it! </w:t>
+        <w:t>I truly appreciate every conversation, every moment of time that you’ve all given me. This PhD wouldn’t be complete without it!</w:t>
       </w:r>
     </w:p>
     <w:p>
@@ -15486,67 +16246,6 @@
       <w:r>
         <w:t xml:space="preserve"> solace and happiness.</w:t>
       </w:r>
-    </w:p>
-    <w:p>
-      <w:pPr>
-        <w:pStyle w:val="lettertext"/>
-      </w:pPr>
-      <w:r>
-        <w:rPr>
-          <w:rStyle w:val="PSChar"/>
-        </w:rPr>
-        <w:t>P.P.P.P.S.</w:t>
-      </w:r>
-      <w:r>
-        <w:t xml:space="preserve"> </w:t>
-      </w:r>
-      <w:r>
-        <w:rPr>
-          <w:rStyle w:val="lettertextChar"/>
-          <w:rFonts w:cstheme="minorHAnsi"/>
-        </w:rPr>
-        <w:t>I</w:t>
-      </w:r>
-      <w:r>
-        <w:rPr>
-          <w:rStyle w:val="lettertextChar"/>
-          <w:rFonts w:cstheme="minorHAnsi"/>
-        </w:rPr>
-        <w:t xml:space="preserve">f </w:t>
-      </w:r>
-      <w:r>
-        <w:rPr>
-          <w:rStyle w:val="lettertextChar"/>
-          <w:rFonts w:cstheme="minorHAnsi"/>
-        </w:rPr>
-        <w:t xml:space="preserve">you’re interested in a longer </w:t>
-      </w:r>
-      <w:r>
-        <w:rPr>
-          <w:rStyle w:val="lettertextChar"/>
-          <w:rFonts w:cstheme="minorHAnsi"/>
-        </w:rPr>
-        <w:t xml:space="preserve">pensive </w:t>
-      </w:r>
-      <w:r>
-        <w:rPr>
-          <w:rStyle w:val="lettertextChar"/>
-          <w:rFonts w:cstheme="minorHAnsi"/>
-        </w:rPr>
-        <w:t>playlist</w:t>
-      </w:r>
-      <w:r>
-        <w:rPr>
-          <w:rStyle w:val="lettertextChar"/>
-          <w:rFonts w:cstheme="minorHAnsi"/>
-        </w:rPr>
-        <w:t xml:space="preserve"> with more songs that fit my grad school experience:</w:t>
-      </w:r>
-    </w:p>
-    <w:p>
-      <w:pPr>
-        <w:pStyle w:val="lettertext"/>
-      </w:pPr>
     </w:p>
     <w:p/>
     <w:p/>
@@ -15562,25 +16261,33 @@
         <w:pStyle w:val="lettertext"/>
       </w:pPr>
     </w:p>
-    <w:p>
-      <w:pPr>
-        <w:rPr>
-          <w:sz w:val="20"/>
-          <w:szCs w:val="20"/>
-        </w:rPr>
-      </w:pPr>
-      <w:r>
-        <w:rPr>
-          <w:sz w:val="20"/>
-          <w:szCs w:val="20"/>
-        </w:rPr>
-        <w:lastRenderedPageBreak/>
+    <w:p/>
+    <w:p>
+      <w:pPr>
+        <w:rPr>
+          <w:sz w:val="20"/>
+          <w:szCs w:val="20"/>
+        </w:rPr>
+      </w:pPr>
+      <w:r>
+        <w:rPr>
+          <w:sz w:val="20"/>
+          <w:szCs w:val="20"/>
+        </w:rPr>
         <w:t>Images</w:t>
       </w:r>
     </w:p>
     <w:p>
       <w:r>
-        <w:t>Reddit: u/nodubby (suicidal ideation chart)</w:t>
+        <w:t>Reddit: u/</w:t>
+      </w:r>
+      <w:proofErr w:type="spellStart"/>
+      <w:r>
+        <w:t>nodubby</w:t>
+      </w:r>
+      <w:proofErr w:type="spellEnd"/>
+      <w:r>
+        <w:t xml:space="preserve"> (suicidal ideation chart)</w:t>
       </w:r>
     </w:p>
     <w:p>
@@ -15595,7 +16302,7 @@
       <w:r>
         <w:t xml:space="preserve">Burnout: </w:t>
       </w:r>
-      <w:hyperlink r:id="rId23" w:history="1">
+      <w:hyperlink r:id="rId25" w:history="1">
         <w:r>
           <w:rPr>
             <w:rStyle w:val="Hyperlink"/>
@@ -15610,8 +16317,13 @@
       </w:r>
     </w:p>
     <w:p>
-      <w:r>
-        <w:t>Mosaically for the mosaic</w:t>
+      <w:proofErr w:type="spellStart"/>
+      <w:r>
+        <w:t>Mosaically</w:t>
+      </w:r>
+      <w:proofErr w:type="spellEnd"/>
+      <w:r>
+        <w:t xml:space="preserve"> for the mosaic</w:t>
       </w:r>
     </w:p>
     <w:p/>
@@ -15650,12 +16362,12 @@
     </w:p>
     <w:p>
       <w:r>
+        <w:lastRenderedPageBreak/>
         <w:t>The privileges of the PhD bubble</w:t>
       </w:r>
     </w:p>
     <w:p>
       <w:r>
-        <w:lastRenderedPageBreak/>
         <w:t xml:space="preserve">To write in a way that my mom could understand my PhD journey. Not a lot of science, but still being able to showcase what I’ve learned and how it’s brought me to where I am now. Why it takes so long. </w:t>
       </w:r>
     </w:p>
@@ -15716,7 +16428,7 @@
     </w:p>
     <w:p/>
     <w:sectPr>
-      <w:headerReference w:type="default" r:id="rId24"/>
+      <w:headerReference w:type="default" r:id="rId26"/>
       <w:pgSz w:w="12240" w:h="15840"/>
       <w:pgMar w:top="1440" w:right="1440" w:bottom="1440" w:left="1440" w:header="576" w:footer="432" w:gutter="0"/>
       <w:pgNumType w:start="1"/>

</xml_diff>